<commit_message>
Mejoras en el documento de word
Se han agregado las capturas de las consultas hechas en sql y la creación de la base de datos y las tablas
</commit_message>
<xml_diff>
--- a/BOA_CoffeCat/Base de datos/PROYECTOGRUgPO1.docx
+++ b/BOA_CoffeCat/Base de datos/PROYECTOGRUgPO1.docx
@@ -100,7 +100,7 @@
                   </wp:anchor>
                 </w:drawing>
               </mc:Choice>
-              <mc:Fallback xmlns:w16se="http://schemas.microsoft.com/office/word/2015/wordml/symex" xmlns:cx1="http://schemas.microsoft.com/office/drawing/2015/9/8/chartex" xmlns:cx="http://schemas.microsoft.com/office/drawing/2014/chartex">
+              <mc:Fallback xmlns:cx="http://schemas.microsoft.com/office/drawing/2014/chartex" xmlns:cx1="http://schemas.microsoft.com/office/drawing/2015/9/8/chartex" xmlns:w16se="http://schemas.microsoft.com/office/word/2015/wordml/symex">
                 <w:pict>
                   <v:rect w14:anchorId="3B645D48" id="Rectángulo 6" o:spid="_x0000_s1026" style="position:absolute;margin-left:1.95pt;margin-top:-70.85pt;width:51pt;height:789pt;z-index:251663360;visibility:visible;mso-wrap-style:square;mso-width-percent:0;mso-wrap-distance-left:9pt;mso-wrap-distance-top:0;mso-wrap-distance-right:9pt;mso-wrap-distance-bottom:0;mso-position-horizontal:absolute;mso-position-horizontal-relative:text;mso-position-vertical:absolute;mso-position-vertical-relative:text;mso-width-percent:0;mso-width-relative:margin;v-text-anchor:middle" o:gfxdata="UEsDBBQABgAIAAAAIQC2gziS/gAAAOEBAAATAAAAW0NvbnRlbnRfVHlwZXNdLnhtbJSRQU7DMBBF&#10;90jcwfIWJU67QAgl6YK0S0CoHGBkTxKLZGx5TGhvj5O2G0SRWNoz/78nu9wcxkFMGNg6quQqL6RA&#10;0s5Y6ir5vt9lD1JwBDIwOMJKHpHlpr69KfdHjyxSmriSfYz+USnWPY7AufNIadK6MEJMx9ApD/oD&#10;OlTrorhX2lFEilmcO2RdNtjC5xDF9pCuTyYBB5bi6bQ4syoJ3g9WQ0ymaiLzg5KdCXlKLjvcW893&#10;SUOqXwnz5DrgnHtJTxOsQfEKIT7DmDSUCaxw7Rqn8787ZsmRM9e2VmPeBN4uqYvTtW7jvijg9N/y&#10;JsXecLq0q+WD6m8AAAD//wMAUEsDBBQABgAIAAAAIQA4/SH/1gAAAJQBAAALAAAAX3JlbHMvLnJl&#10;bHOkkMFqwzAMhu+DvYPRfXGawxijTi+j0GvpHsDYimMaW0Yy2fr2M4PBMnrbUb/Q94l/f/hMi1qR&#10;JVI2sOt6UJgd+ZiDgffL8ekFlFSbvV0oo4EbChzGx4f9GRdb25HMsYhqlCwG5lrLq9biZkxWOiqY&#10;22YiTra2kYMu1l1tQD30/bPm3wwYN0x18gb45AdQl1tp5j/sFB2T0FQ7R0nTNEV3j6o9feQzro1i&#10;OWA14Fm+Q8a1a8+Bvu/d/dMb2JY5uiPbhG/ktn4cqGU/er3pcvwCAAD//wMAUEsDBBQABgAIAAAA&#10;IQB0rOdlegIAADwFAAAOAAAAZHJzL2Uyb0RvYy54bWysVMFu2zAMvQ/YPwi6r3ayNN2COkXQosOA&#10;oivaDj2rshQbkESNUuJkf7Nv2Y+Nkh23aIsdhvkgkyL5RD6ROj3bWcO2CkMLruKTo5Iz5STUrVtX&#10;/Pv95YdPnIUoXC0MOFXxvQr8bPn+3WnnF2oKDZhaISMQFxadr3gTo18URZCNsiIcgVeOjBrQikgq&#10;rosaRUfo1hTTspwXHWDtEaQKgXYveiNfZnytlYzftA4qMlNxyi3mFfP6mNZieSoWaxS+aeWQhviH&#10;LKxoHR06Ql2IKNgG21dQtpUIAXQ8kmAL0LqVKtdA1UzKF9XcNcKrXAuRE/xIU/h/sPJ6e4OsrSs+&#10;58wJS1d0S6T9/uXWGwNsngjqfFiQ352/wUELJKZqdxpt+lMdbJdJ3Y+kql1kkjbns5OTkqiXZJqU&#10;5bT8SBrhFE/hHkP8osCyJFQcKYFMpthehdi7HlwoLqXTJ5CluDcq5WDcrdJUCR05zdG5h9S5QbYV&#10;dPtCSuXipDc1olb99nFJ35DPGJGzy4AJWbfGjNgDQOrP19h9roN/ClW5Bcfg8m+J9cFjRD4ZXByD&#10;besA3wIwVNVwcu9/IKmnJrH0CPWe7hmhH4Dg5WVLXF+JEG8EUsfTBdEUx2+0aANdxWGQOGsAf761&#10;n/ypEcnKWUcTVPHwYyNQcWa+OmrRz5PZLI1cVmbHJ1NS8Lnl8bnFbew50DVN6L3wMovJP5qDqBHs&#10;Aw37Kp1KJuEknV1xGfGgnMd+sum5kGq1ym40Zl7EK3fnZQJPrKZeut89CPRDw0Xq1Ws4TJtYvOi7&#10;3jdFOlhtIug2N+UTrwPfNKK5cYbnJL0Bz/Xs9fToLf8AAAD//wMAUEsDBBQABgAIAAAAIQDb5EiX&#10;3wAAAAsBAAAPAAAAZHJzL2Rvd25yZXYueG1sTI/BTsMwEETvSPyDtUjcWiektJDGqVAlLkgcWvgA&#10;N94mofY6ip0m+Xu2J7jt7oxm3ha7yVlxxT60nhSkywQEUuVNS7WC76/3xQuIEDUZbT2hghkD7Mr7&#10;u0Lnxo90wOsx1oJDKORaQRNjl0sZqgadDkvfIbF29r3Tkde+lqbXI4c7K5+SZC2dbokbGt3hvsHq&#10;chwcl2g8zOlm3F8+m+mjRTv/4DAr9fgwvW1BRJzinxlu+IwOJTOd/EAmCKsge2WjgkW6Sjcgbobk&#10;mU8nHlbZOgNZFvL/D+UvAAAA//8DAFBLAQItABQABgAIAAAAIQC2gziS/gAAAOEBAAATAAAAAAAA&#10;AAAAAAAAAAAAAABbQ29udGVudF9UeXBlc10ueG1sUEsBAi0AFAAGAAgAAAAhADj9If/WAAAAlAEA&#10;AAsAAAAAAAAAAAAAAAAALwEAAF9yZWxzLy5yZWxzUEsBAi0AFAAGAAgAAAAhAHSs52V6AgAAPAUA&#10;AA4AAAAAAAAAAAAAAAAALgIAAGRycy9lMm9Eb2MueG1sUEsBAi0AFAAGAAgAAAAhANvkSJffAAAA&#10;CwEAAA8AAAAAAAAAAAAAAAAA1AQAAGRycy9kb3ducmV2LnhtbFBLBQYAAAAABAAEAPMAAADgBQAA&#10;AAA=&#10;" fillcolor="#5b9bd5 [3204]" strokecolor="#1f4d78 [1604]" strokeweight="1pt"/>
                 </w:pict>
@@ -175,7 +175,7 @@
                   </wp:anchor>
                 </w:drawing>
               </mc:Choice>
-              <mc:Fallback xmlns:w16se="http://schemas.microsoft.com/office/word/2015/wordml/symex" xmlns:cx1="http://schemas.microsoft.com/office/drawing/2015/9/8/chartex" xmlns:cx="http://schemas.microsoft.com/office/drawing/2014/chartex">
+              <mc:Fallback xmlns:cx="http://schemas.microsoft.com/office/drawing/2014/chartex" xmlns:cx1="http://schemas.microsoft.com/office/drawing/2015/9/8/chartex" xmlns:w16se="http://schemas.microsoft.com/office/word/2015/wordml/symex">
                 <w:pict>
                   <v:rect w14:anchorId="61C8E0AE" id="Rectángulo 4" o:spid="_x0000_s1026" style="position:absolute;margin-left:0;margin-top:-70.85pt;width:73.5pt;height:789pt;z-index:251659264;visibility:visible;mso-wrap-style:square;mso-wrap-distance-left:9pt;mso-wrap-distance-top:0;mso-wrap-distance-right:9pt;mso-wrap-distance-bottom:0;mso-position-horizontal:left;mso-position-horizontal-relative:page;mso-position-vertical:absolute;mso-position-vertical-relative:text;v-text-anchor:middle" o:gfxdata="UEsDBBQABgAIAAAAIQC2gziS/gAAAOEBAAATAAAAW0NvbnRlbnRfVHlwZXNdLnhtbJSRQU7DMBBF&#10;90jcwfIWJU67QAgl6YK0S0CoHGBkTxKLZGx5TGhvj5O2G0SRWNoz/78nu9wcxkFMGNg6quQqL6RA&#10;0s5Y6ir5vt9lD1JwBDIwOMJKHpHlpr69KfdHjyxSmriSfYz+USnWPY7AufNIadK6MEJMx9ApD/oD&#10;OlTrorhX2lFEilmcO2RdNtjC5xDF9pCuTyYBB5bi6bQ4syoJ3g9WQ0ymaiLzg5KdCXlKLjvcW893&#10;SUOqXwnz5DrgnHtJTxOsQfEKIT7DmDSUCaxw7Rqn8787ZsmRM9e2VmPeBN4uqYvTtW7jvijg9N/y&#10;JsXecLq0q+WD6m8AAAD//wMAUEsDBBQABgAIAAAAIQA4/SH/1gAAAJQBAAALAAAAX3JlbHMvLnJl&#10;bHOkkMFqwzAMhu+DvYPRfXGawxijTi+j0GvpHsDYimMaW0Yy2fr2M4PBMnrbUb/Q94l/f/hMi1qR&#10;JVI2sOt6UJgd+ZiDgffL8ekFlFSbvV0oo4EbChzGx4f9GRdb25HMsYhqlCwG5lrLq9biZkxWOiqY&#10;22YiTra2kYMu1l1tQD30/bPm3wwYN0x18gb45AdQl1tp5j/sFB2T0FQ7R0nTNEV3j6o9feQzro1i&#10;OWA14Fm+Q8a1a8+Bvu/d/dMb2JY5uiPbhG/ktn4cqGU/er3pcvwCAAD//wMAUEsDBBQABgAIAAAA&#10;IQACJEHjkgIAAHAFAAAOAAAAZHJzL2Uyb0RvYy54bWysVM1u2zAMvg/YOwi6r3Z+uq1BnSJIkWFA&#10;0RZth54VWYoNyKJGKXGyt9mz7MVGyY4bdMUOw3JQKJP8SH4ieXm1bwzbKfQ12IKPznLOlJVQ1nZT&#10;8G9Pqw+fOfNB2FIYsKrgB+X51fz9u8vWzdQYKjClQkYg1s9aV/AqBDfLMi8r1Qh/Bk5ZUmrARgS6&#10;4iYrUbSE3phsnOcfsxawdAhSeU9frzslnyd8rZUMd1p7FZgpOOUW0onpXMczm1+K2QaFq2rZpyH+&#10;IYtG1JaCDlDXIgi2xfoPqKaWCB50OJPQZKB1LVWqgaoZ5a+qeayEU6kWIse7gSb//2Dl7e4eWV0W&#10;fMqZFQ090QOR9uun3WwNsGkkqHV+RnaP7h77mycxVrvX2MR/qoPtE6mHgVS1D0zSx4vJZHpO1EtS&#10;jfJ8nE/yRHv24u7Qhy8KGhaFgiMlkMgUuxsfKCSZHk1iNA+mLle1MemCm/XSINsJeuHVKqdfzJlc&#10;TsyyWEKXdJLCwajobOyD0lQ9pTlOEVPfqQFPSKlsGHWqSpSqC3N+GiV2avRIMRNgRNaU3oDdAxwt&#10;O5Ajdpdsbx9dVWrbwTn/W2Kd8+CRIoMNg3NTW8C3AAxV1Ufu7Cn9E2qiuIbyQL2B0A2Nd3JV0/vc&#10;CB/uBdKU0KPS5Ic7OrSBtuDQS5xVgD/e+h7tqXlJy1lLU1dw/30rUHFmvlpq64vRdBrHNF2m55/G&#10;dMFTzfpUY7fNEujZR7RjnExitA/mKGqE5pkWxCJGJZWwkmIXXAY8Xpah2wa0YqRaLJIZjaYT4cY+&#10;OhnBI6ux/572zwJd36SB+vsWjhMqZq96tbONnhYW2wC6To38wmvPN411apx+BcW9cXpPVi+Lcv4b&#10;AAD//wMAUEsDBBQABgAIAAAAIQCRi7Ko3AAAAAoBAAAPAAAAZHJzL2Rvd25yZXYueG1sTI9BT8Mw&#10;DIXvSPyHyEjctrRsalFpOqFK3Coktomz25i0onGqJtvKvyc9wc32e3r+XnlY7CiuNPvBsYJ0m4Ag&#10;7pwe2Cg4n942zyB8QNY4OiYFP+ThUN3flVhod+MPuh6DETGEfYEK+hCmQkrf9WTRb91EHLUvN1sM&#10;cZ2N1DPeYrgd5VOSZNLiwPFDjxPVPXXfx4tV8Jk1sjanusXEmsbRe5cb0yj1+LC8voAItIQ/M6z4&#10;ER2qyNS6C2svRgWxSFCwSfdpDmLV93k8teuwy3Ygq1L+r1D9AgAA//8DAFBLAQItABQABgAIAAAA&#10;IQC2gziS/gAAAOEBAAATAAAAAAAAAAAAAAAAAAAAAABbQ29udGVudF9UeXBlc10ueG1sUEsBAi0A&#10;FAAGAAgAAAAhADj9If/WAAAAlAEAAAsAAAAAAAAAAAAAAAAALwEAAF9yZWxzLy5yZWxzUEsBAi0A&#10;FAAGAAgAAAAhAAIkQeOSAgAAcAUAAA4AAAAAAAAAAAAAAAAALgIAAGRycy9lMm9Eb2MueG1sUEsB&#10;Ai0AFAAGAAgAAAAhAJGLsqjcAAAACgEAAA8AAAAAAAAAAAAAAAAA7AQAAGRycy9kb3ducmV2Lnht&#10;bFBLBQYAAAAABAAEAPMAAAD1BQAAAAA=&#10;" fillcolor="red" strokecolor="#1f4d78 [1604]" strokeweight="1pt">
                     <w10:wrap anchorx="page"/>
@@ -252,7 +252,7 @@
                   </wp:anchor>
                 </w:drawing>
               </mc:Choice>
-              <mc:Fallback xmlns:w16se="http://schemas.microsoft.com/office/word/2015/wordml/symex" xmlns:cx1="http://schemas.microsoft.com/office/drawing/2015/9/8/chartex" xmlns:cx="http://schemas.microsoft.com/office/drawing/2014/chartex">
+              <mc:Fallback xmlns:cx="http://schemas.microsoft.com/office/drawing/2014/chartex" xmlns:cx1="http://schemas.microsoft.com/office/drawing/2015/9/8/chartex" xmlns:w16se="http://schemas.microsoft.com/office/word/2015/wordml/symex">
                 <w:pict>
                   <v:rect w14:anchorId="1C4AF539" id="Rectángulo 5" o:spid="_x0000_s1026" style="position:absolute;margin-left:-40.05pt;margin-top:-70.85pt;width:73.5pt;height:789pt;z-index:251661312;visibility:visible;mso-wrap-style:square;mso-wrap-distance-left:9pt;mso-wrap-distance-top:0;mso-wrap-distance-right:9pt;mso-wrap-distance-bottom:0;mso-position-horizontal:absolute;mso-position-horizontal-relative:text;mso-position-vertical:absolute;mso-position-vertical-relative:text;v-text-anchor:middle" o:gfxdata="UEsDBBQABgAIAAAAIQC2gziS/gAAAOEBAAATAAAAW0NvbnRlbnRfVHlwZXNdLnhtbJSRQU7DMBBF&#10;90jcwfIWJU67QAgl6YK0S0CoHGBkTxKLZGx5TGhvj5O2G0SRWNoz/78nu9wcxkFMGNg6quQqL6RA&#10;0s5Y6ir5vt9lD1JwBDIwOMJKHpHlpr69KfdHjyxSmriSfYz+USnWPY7AufNIadK6MEJMx9ApD/oD&#10;OlTrorhX2lFEilmcO2RdNtjC5xDF9pCuTyYBB5bi6bQ4syoJ3g9WQ0ymaiLzg5KdCXlKLjvcW893&#10;SUOqXwnz5DrgnHtJTxOsQfEKIT7DmDSUCaxw7Rqn8787ZsmRM9e2VmPeBN4uqYvTtW7jvijg9N/y&#10;JsXecLq0q+WD6m8AAAD//wMAUEsDBBQABgAIAAAAIQA4/SH/1gAAAJQBAAALAAAAX3JlbHMvLnJl&#10;bHOkkMFqwzAMhu+DvYPRfXGawxijTi+j0GvpHsDYimMaW0Yy2fr2M4PBMnrbUb/Q94l/f/hMi1qR&#10;JVI2sOt6UJgd+ZiDgffL8ekFlFSbvV0oo4EbChzGx4f9GRdb25HMsYhqlCwG5lrLq9biZkxWOiqY&#10;22YiTra2kYMu1l1tQD30/bPm3wwYN0x18gb45AdQl1tp5j/sFB2T0FQ7R0nTNEV3j6o9feQzro1i&#10;OWA14Fm+Q8a1a8+Bvu/d/dMb2JY5uiPbhG/ktn4cqGU/er3pcvwCAAD//wMAUEsDBBQABgAIAAAA&#10;IQDFpTpAjwIAAHAFAAAOAAAAZHJzL2Uyb0RvYy54bWysVMFu2zAMvQ/YPwi6r3bSZFuDOkXQIsOA&#10;oi3aDj0rshQbkEWNUuJkf7Nv2Y+Vkh03aIsdhuWgiCb5SD6RPL/YNYZtFfoabMFHJzlnykooa7su&#10;+I/H5aevnPkgbCkMWFXwvfL8Yv7xw3nrZmoMFZhSISMQ62etK3gVgptlmZeVaoQ/AacsKTVgIwKJ&#10;uM5KFC2hNyYb5/nnrAUsHYJU3tPXq07J5wlfayXDrdZeBWYKTrmFdGI6V/HM5uditkbhqlr2aYh/&#10;yKIRtaWgA9SVCIJtsH4D1dQSwYMOJxKaDLSupUo1UDWj/FU1D5VwKtVC5Hg30OT/H6y82d4hq8uC&#10;TzmzoqEnuifS/vy2640BNo0Etc7PyO7B3WEvebrGancam/hPdbBdInU/kKp2gUn6eHZ6OpkS9ZJU&#10;ozwf56d5oj17cXfowzcFDYuXgiMlkMgU22sfKCSZHkxiNA+mLpe1MUnA9erSINsKeuEl/Qb0I7Ms&#10;ltAlnW5hb1R0NvZeaaqe0hyniKnv1IAnpFQ2jDpVJUrVhZnm9IvMUGKDR5ISYETWlN6A3QPEnn6L&#10;3cH09tFVpbYdnPO/JdY5Dx4pMtgwODe1BXwPwFBVfeTOntI/oiZeV1DuqTcQuqHxTi5rep9r4cOd&#10;QJoSelSa/HBLhzbQFhz6G2cV4K/3vkd7al7SctbS1BXc/9wIVJyZ75ba+mw0mcQxTcJk+mVMAh5r&#10;Vscau2kugZ59RDvGyXSN9sEcrhqheaIFsYhRSSWspNgFlwEPwmXotgGtGKkWi2RGo+lEuLYPTkbw&#10;yGrsv8fdk0DXN2mg/r6Bw4SK2ate7Wyjp4XFJoCuUyO/8NrzTWOdGqdfQXFvHMvJ6mVRzp8BAAD/&#10;/wMAUEsDBBQABgAIAAAAIQASZHiA4AAAAAwBAAAPAAAAZHJzL2Rvd25yZXYueG1sTI/BTsMwDIbv&#10;SLxDZCRuW5puKqU0nRDSbhzYGHDNmtBWa5yQZFt5e7zTuNnyp9/fX68mO7KTCXFwKEHMM2AGW6cH&#10;7CTs3tezElhMCrUaHRoJvybCqrm9qVWl3Rk35rRNHaMQjJWS0KfkK85j2xur4tx5g3T7dsGqRGvo&#10;uA7qTOF25HmWFdyqAelDr7x56U172B6thM3uA39E7vnX4fUtlOv0OXqXS3l/Nz0/AUtmSlcYLvqk&#10;Dg057d0RdWSjhFmZCUJpEEvxAIyQongEtid0uSgWwJua/y/R/AEAAP//AwBQSwECLQAUAAYACAAA&#10;ACEAtoM4kv4AAADhAQAAEwAAAAAAAAAAAAAAAAAAAAAAW0NvbnRlbnRfVHlwZXNdLnhtbFBLAQIt&#10;ABQABgAIAAAAIQA4/SH/1gAAAJQBAAALAAAAAAAAAAAAAAAAAC8BAABfcmVscy8ucmVsc1BLAQIt&#10;ABQABgAIAAAAIQDFpTpAjwIAAHAFAAAOAAAAAAAAAAAAAAAAAC4CAABkcnMvZTJvRG9jLnhtbFBL&#10;AQItABQABgAIAAAAIQASZHiA4AAAAAwBAAAPAAAAAAAAAAAAAAAAAOkEAABkcnMvZG93bnJldi54&#10;bWxQSwUGAAAAAAQABADzAAAA9gUAAAAA&#10;" fillcolor="yellow" strokecolor="#1f4d78 [1604]" strokeweight="1pt"/>
                 </w:pict>
@@ -2102,7 +2102,7 @@
           <w:lang w:val="es-MX"/>
         </w:rPr>
       </w:pPr>
-      <w:bookmarkStart w:id="36" w:name="_Toc194675910"/>
+      <w:bookmarkStart w:id="18" w:name="_Toc194675910"/>
       <w:r>
         <w:rPr>
           <w:rFonts w:ascii="Times New Roman" w:hAnsi="Times New Roman" w:cs="Times New Roman"/>
@@ -2114,7 +2114,7 @@
         </w:rPr>
         <w:t>Introducción</w:t>
       </w:r>
-      <w:bookmarkEnd w:id="36"/>
+      <w:bookmarkEnd w:id="18"/>
     </w:p>
     <w:p>
       <w:pPr>
@@ -2282,7 +2282,7 @@
           <w:lang w:val="es-MX"/>
         </w:rPr>
       </w:pPr>
-      <w:bookmarkStart w:id="37" w:name="_Toc194675911"/>
+      <w:bookmarkStart w:id="19" w:name="_Toc194675911"/>
       <w:r>
         <w:rPr>
           <w:rFonts w:ascii="Times New Roman" w:hAnsi="Times New Roman" w:cs="Times New Roman"/>
@@ -2294,7 +2294,7 @@
         </w:rPr>
         <w:t>Desarrollo</w:t>
       </w:r>
-      <w:bookmarkEnd w:id="37"/>
+      <w:bookmarkEnd w:id="19"/>
       <w:r>
         <w:rPr>
           <w:rFonts w:ascii="Times New Roman" w:hAnsi="Times New Roman" w:cs="Times New Roman"/>
@@ -2319,7 +2319,7 @@
           <w:lang w:val="es-MX"/>
         </w:rPr>
       </w:pPr>
-      <w:bookmarkStart w:id="38" w:name="_Toc194675912"/>
+      <w:bookmarkStart w:id="20" w:name="_Toc194675912"/>
       <w:r>
         <w:rPr>
           <w:rFonts w:ascii="Times New Roman" w:hAnsi="Times New Roman" w:cs="Times New Roman"/>
@@ -2331,7 +2331,7 @@
         </w:rPr>
         <w:t>Idea del proyecto</w:t>
       </w:r>
-      <w:bookmarkEnd w:id="38"/>
+      <w:bookmarkEnd w:id="20"/>
     </w:p>
     <w:p>
       <w:pPr>
@@ -2460,7 +2460,7 @@
           <w:lang w:val="es-MX"/>
         </w:rPr>
       </w:pPr>
-      <w:bookmarkStart w:id="39" w:name="_Toc194675913"/>
+      <w:bookmarkStart w:id="21" w:name="_Toc194675913"/>
       <w:r>
         <w:rPr>
           <w:rFonts w:ascii="Times New Roman" w:hAnsi="Times New Roman" w:cs="Times New Roman"/>
@@ -2472,7 +2472,7 @@
         </w:rPr>
         <w:t>Secciones principales</w:t>
       </w:r>
-      <w:bookmarkEnd w:id="39"/>
+      <w:bookmarkEnd w:id="21"/>
     </w:p>
     <w:p>
       <w:pPr>
@@ -2510,8 +2510,6 @@
         </w:rPr>
         <w:t>e que sea el maestro se mostrará</w:t>
       </w:r>
-      <w:bookmarkStart w:id="40" w:name="_GoBack"/>
-      <w:bookmarkEnd w:id="40"/>
       <w:r>
         <w:rPr>
           <w:rFonts w:ascii="Times New Roman" w:hAnsi="Times New Roman" w:cs="Times New Roman"/>
@@ -2713,7 +2711,7 @@
           <w:lang w:val="es-MX"/>
         </w:rPr>
       </w:pPr>
-      <w:bookmarkStart w:id="41" w:name="_Toc194675914"/>
+      <w:bookmarkStart w:id="22" w:name="_Toc194675914"/>
       <w:r>
         <w:rPr>
           <w:rFonts w:ascii="Times New Roman" w:hAnsi="Times New Roman" w:cs="Times New Roman"/>
@@ -2725,7 +2723,7 @@
         </w:rPr>
         <w:t>Diagrama de entidad-relación</w:t>
       </w:r>
-      <w:bookmarkEnd w:id="41"/>
+      <w:bookmarkEnd w:id="22"/>
     </w:p>
     <w:p>
       <w:pPr>
@@ -2828,7 +2826,7 @@
           <w:lang w:val="es-MX"/>
         </w:rPr>
       </w:pPr>
-      <w:bookmarkStart w:id="42" w:name="_Toc194675915"/>
+      <w:bookmarkStart w:id="23" w:name="_Toc194675915"/>
       <w:r>
         <w:rPr>
           <w:rFonts w:ascii="Times New Roman" w:hAnsi="Times New Roman" w:cs="Times New Roman"/>
@@ -2841,7 +2839,7 @@
         <w:lastRenderedPageBreak/>
         <w:t>Diccionario de datos</w:t>
       </w:r>
-      <w:bookmarkEnd w:id="42"/>
+      <w:bookmarkEnd w:id="23"/>
     </w:p>
     <w:p>
       <w:pPr>
@@ -5204,7 +5202,7 @@
           <w:lang w:val="es-MX"/>
         </w:rPr>
       </w:pPr>
-      <w:bookmarkStart w:id="43" w:name="_Toc194675916"/>
+      <w:bookmarkStart w:id="24" w:name="_Toc194675916"/>
       <w:r>
         <w:rPr>
           <w:rFonts w:ascii="Times New Roman" w:hAnsi="Times New Roman" w:cs="Times New Roman"/>
@@ -5216,7 +5214,7 @@
         </w:rPr>
         <w:t>Modelo relacional</w:t>
       </w:r>
-      <w:bookmarkEnd w:id="43"/>
+      <w:bookmarkEnd w:id="24"/>
     </w:p>
     <w:p>
       <w:pPr>
@@ -5284,7 +5282,7 @@
           <w:lang w:val="es-MX"/>
         </w:rPr>
       </w:pPr>
-      <w:bookmarkStart w:id="44" w:name="_Toc194675917"/>
+      <w:bookmarkStart w:id="25" w:name="_Toc194675917"/>
       <w:r>
         <w:rPr>
           <w:rFonts w:ascii="Times New Roman" w:hAnsi="Times New Roman" w:cs="Times New Roman"/>
@@ -5296,7 +5294,7 @@
         </w:rPr>
         <w:t>Consulta en algebra relacional</w:t>
       </w:r>
-      <w:bookmarkEnd w:id="44"/>
+      <w:bookmarkEnd w:id="25"/>
     </w:p>
     <w:p>
       <w:pPr>
@@ -5310,7 +5308,7 @@
           <w:lang w:val="es-MX"/>
         </w:rPr>
       </w:pPr>
-      <w:bookmarkStart w:id="45" w:name="_Toc194675918"/>
+      <w:bookmarkStart w:id="26" w:name="_Toc194675918"/>
       <w:r>
         <w:rPr>
           <w:rFonts w:ascii="Times New Roman" w:hAnsi="Times New Roman" w:cs="Times New Roman"/>
@@ -5333,7 +5331,7 @@
         </w:rPr>
         <w:t xml:space="preserve"> de base de datos</w:t>
       </w:r>
-      <w:bookmarkEnd w:id="45"/>
+      <w:bookmarkEnd w:id="26"/>
     </w:p>
     <w:p>
       <w:pPr>
@@ -7749,13 +7747,149 @@
             <w:tcBorders>
               <w:top w:val="nil"/>
               <w:left w:val="single" w:sz="4" w:space="0" w:color="auto"/>
+              <w:bottom w:val="nil"/>
+              <w:right w:val="single" w:sz="4" w:space="0" w:color="auto"/>
+            </w:tcBorders>
+            <w:shd w:val="clear" w:color="auto" w:fill="auto"/>
+            <w:noWrap/>
+            <w:vAlign w:val="bottom"/>
+            <w:hideMark/>
+          </w:tcPr>
+          <w:p>
+            <w:pPr>
+              <w:spacing w:after="0" w:line="240" w:lineRule="auto"/>
+              <w:rPr>
+                <w:rFonts w:ascii="Calibri" w:eastAsia="Times New Roman" w:hAnsi="Calibri" w:cs="Calibri"/>
+                <w:color w:val="000000"/>
+                <w:lang w:val="es-NI" w:eastAsia="es-NI"/>
+              </w:rPr>
+            </w:pPr>
+            <w:r>
+              <w:rPr>
+                <w:rFonts w:ascii="Calibri" w:eastAsia="Times New Roman" w:hAnsi="Calibri" w:cs="Calibri"/>
+                <w:color w:val="000000"/>
+                <w:lang w:val="es-NI" w:eastAsia="es-NI"/>
+              </w:rPr>
+              <w:t> </w:t>
+            </w:r>
+          </w:p>
+        </w:tc>
+        <w:tc>
+          <w:tcPr>
+            <w:tcW w:w="2320" w:type="dxa"/>
+            <w:tcBorders>
+              <w:top w:val="nil"/>
+              <w:left w:val="nil"/>
+              <w:bottom w:val="nil"/>
+              <w:right w:val="single" w:sz="4" w:space="0" w:color="auto"/>
+            </w:tcBorders>
+            <w:shd w:val="clear" w:color="auto" w:fill="auto"/>
+            <w:noWrap/>
+            <w:vAlign w:val="bottom"/>
+            <w:hideMark/>
+          </w:tcPr>
+          <w:p>
+            <w:pPr>
+              <w:spacing w:after="0" w:line="240" w:lineRule="auto"/>
+              <w:rPr>
+                <w:rFonts w:ascii="Calibri" w:eastAsia="Times New Roman" w:hAnsi="Calibri" w:cs="Calibri"/>
+                <w:color w:val="000000"/>
+                <w:lang w:val="es-NI" w:eastAsia="es-NI"/>
+              </w:rPr>
+            </w:pPr>
+            <w:r>
+              <w:rPr>
+                <w:rFonts w:ascii="Calibri" w:eastAsia="Times New Roman" w:hAnsi="Calibri" w:cs="Calibri"/>
+                <w:color w:val="000000"/>
+                <w:lang w:val="es-NI" w:eastAsia="es-NI"/>
+              </w:rPr>
+              <w:t> </w:t>
+            </w:r>
+          </w:p>
+        </w:tc>
+        <w:tc>
+          <w:tcPr>
+            <w:tcW w:w="1420" w:type="dxa"/>
+            <w:tcBorders>
+              <w:top w:val="nil"/>
+              <w:left w:val="nil"/>
+              <w:bottom w:val="nil"/>
+              <w:right w:val="single" w:sz="4" w:space="0" w:color="auto"/>
+            </w:tcBorders>
+            <w:shd w:val="clear" w:color="auto" w:fill="auto"/>
+            <w:noWrap/>
+            <w:vAlign w:val="bottom"/>
+            <w:hideMark/>
+          </w:tcPr>
+          <w:p>
+            <w:pPr>
+              <w:spacing w:after="0" w:line="240" w:lineRule="auto"/>
+              <w:rPr>
+                <w:rFonts w:ascii="Calibri" w:eastAsia="Times New Roman" w:hAnsi="Calibri" w:cs="Calibri"/>
+                <w:color w:val="000000"/>
+                <w:lang w:val="es-NI" w:eastAsia="es-NI"/>
+              </w:rPr>
+            </w:pPr>
+            <w:r>
+              <w:rPr>
+                <w:rFonts w:ascii="Calibri" w:eastAsia="Times New Roman" w:hAnsi="Calibri" w:cs="Calibri"/>
+                <w:color w:val="000000"/>
+                <w:lang w:val="es-NI" w:eastAsia="es-NI"/>
+              </w:rPr>
+              <w:t> </w:t>
+            </w:r>
+          </w:p>
+        </w:tc>
+        <w:tc>
+          <w:tcPr>
+            <w:tcW w:w="1200" w:type="dxa"/>
+            <w:tcBorders>
+              <w:top w:val="nil"/>
+              <w:left w:val="nil"/>
+              <w:bottom w:val="nil"/>
+              <w:right w:val="single" w:sz="4" w:space="0" w:color="auto"/>
+            </w:tcBorders>
+            <w:shd w:val="clear" w:color="auto" w:fill="auto"/>
+            <w:noWrap/>
+            <w:vAlign w:val="bottom"/>
+            <w:hideMark/>
+          </w:tcPr>
+          <w:p>
+            <w:pPr>
+              <w:spacing w:after="0" w:line="240" w:lineRule="auto"/>
+              <w:rPr>
+                <w:rFonts w:ascii="Calibri" w:eastAsia="Times New Roman" w:hAnsi="Calibri" w:cs="Calibri"/>
+                <w:color w:val="000000"/>
+                <w:lang w:val="es-NI" w:eastAsia="es-NI"/>
+              </w:rPr>
+            </w:pPr>
+            <w:r>
+              <w:rPr>
+                <w:rFonts w:ascii="Calibri" w:eastAsia="Times New Roman" w:hAnsi="Calibri" w:cs="Calibri"/>
+                <w:color w:val="000000"/>
+                <w:lang w:val="es-NI" w:eastAsia="es-NI"/>
+              </w:rPr>
+              <w:t> </w:t>
+            </w:r>
+          </w:p>
+        </w:tc>
+      </w:tr>
+      <w:tr>
+        <w:trPr>
+          <w:trHeight w:val="300"/>
+        </w:trPr>
+        <w:tc>
+          <w:tcPr>
+            <w:tcW w:w="1920" w:type="dxa"/>
+            <w:tcBorders>
+              <w:top w:val="nil"/>
+              <w:left w:val="single" w:sz="4" w:space="0" w:color="auto"/>
               <w:bottom w:val="single" w:sz="4" w:space="0" w:color="auto"/>
               <w:right w:val="single" w:sz="4" w:space="0" w:color="auto"/>
             </w:tcBorders>
             <w:shd w:val="clear" w:color="auto" w:fill="auto"/>
             <w:noWrap/>
             <w:vAlign w:val="bottom"/>
-            <w:hideMark/>
           </w:tcPr>
           <w:p>
             <w:pPr>
@@ -7766,14 +7900,6 @@
                 <w:lang w:val="es-NI" w:eastAsia="es-NI"/>
               </w:rPr>
             </w:pPr>
-            <w:r>
-              <w:rPr>
-                <w:rFonts w:ascii="Calibri" w:eastAsia="Times New Roman" w:hAnsi="Calibri" w:cs="Calibri"/>
-                <w:color w:val="000000"/>
-                <w:lang w:val="es-NI" w:eastAsia="es-NI"/>
-              </w:rPr>
-              <w:t> </w:t>
-            </w:r>
           </w:p>
         </w:tc>
         <w:tc>
@@ -7788,7 +7914,6 @@
             <w:shd w:val="clear" w:color="auto" w:fill="auto"/>
             <w:noWrap/>
             <w:vAlign w:val="bottom"/>
-            <w:hideMark/>
           </w:tcPr>
           <w:p>
             <w:pPr>
@@ -7799,14 +7924,6 @@
                 <w:lang w:val="es-NI" w:eastAsia="es-NI"/>
               </w:rPr>
             </w:pPr>
-            <w:r>
-              <w:rPr>
-                <w:rFonts w:ascii="Calibri" w:eastAsia="Times New Roman" w:hAnsi="Calibri" w:cs="Calibri"/>
-                <w:color w:val="000000"/>
-                <w:lang w:val="es-NI" w:eastAsia="es-NI"/>
-              </w:rPr>
-              <w:t> </w:t>
-            </w:r>
           </w:p>
         </w:tc>
         <w:tc>
@@ -7821,7 +7938,6 @@
             <w:shd w:val="clear" w:color="auto" w:fill="auto"/>
             <w:noWrap/>
             <w:vAlign w:val="bottom"/>
-            <w:hideMark/>
           </w:tcPr>
           <w:p>
             <w:pPr>
@@ -7832,14 +7948,6 @@
                 <w:lang w:val="es-NI" w:eastAsia="es-NI"/>
               </w:rPr>
             </w:pPr>
-            <w:r>
-              <w:rPr>
-                <w:rFonts w:ascii="Calibri" w:eastAsia="Times New Roman" w:hAnsi="Calibri" w:cs="Calibri"/>
-                <w:color w:val="000000"/>
-                <w:lang w:val="es-NI" w:eastAsia="es-NI"/>
-              </w:rPr>
-              <w:t> </w:t>
-            </w:r>
           </w:p>
         </w:tc>
         <w:tc>
@@ -7854,7 +7962,6 @@
             <w:shd w:val="clear" w:color="auto" w:fill="auto"/>
             <w:noWrap/>
             <w:vAlign w:val="bottom"/>
-            <w:hideMark/>
           </w:tcPr>
           <w:p>
             <w:pPr>
@@ -7865,14 +7972,6 @@
                 <w:lang w:val="es-NI" w:eastAsia="es-NI"/>
               </w:rPr>
             </w:pPr>
-            <w:r>
-              <w:rPr>
-                <w:rFonts w:ascii="Calibri" w:eastAsia="Times New Roman" w:hAnsi="Calibri" w:cs="Calibri"/>
-                <w:color w:val="000000"/>
-                <w:lang w:val="es-NI" w:eastAsia="es-NI"/>
-              </w:rPr>
-              <w:t> </w:t>
-            </w:r>
           </w:p>
         </w:tc>
       </w:tr>
@@ -7889,6 +7988,1157 @@
         </w:rPr>
         <w:fldChar w:fldCharType="end"/>
       </w:r>
+    </w:p>
+    <w:p>
+      <w:pPr>
+        <w:rPr>
+          <w:b/>
+          <w:lang w:val="es-MX"/>
+        </w:rPr>
+      </w:pPr>
+      <w:r>
+        <w:rPr>
+          <w:b/>
+          <w:lang w:val="es-MX"/>
+        </w:rPr>
+        <w:t xml:space="preserve">Capturas de las consultas realizadas en el código </w:t>
+      </w:r>
+      <w:proofErr w:type="spellStart"/>
+      <w:r>
+        <w:rPr>
+          <w:b/>
+          <w:lang w:val="es-MX"/>
+        </w:rPr>
+        <w:t>sql</w:t>
+      </w:r>
+      <w:proofErr w:type="spellEnd"/>
+      <w:r>
+        <w:rPr>
+          <w:b/>
+          <w:lang w:val="es-MX"/>
+        </w:rPr>
+        <w:t>.</w:t>
+      </w:r>
+    </w:p>
+    <w:p>
+      <w:pPr>
+        <w:rPr>
+          <w:b/>
+          <w:lang w:val="es-MX"/>
+        </w:rPr>
+      </w:pPr>
+      <w:r>
+        <w:rPr>
+          <w:b/>
+          <w:noProof/>
+          <w:lang w:val="es-NI" w:eastAsia="es-NI"/>
+        </w:rPr>
+        <w:drawing>
+          <wp:inline distT="0" distB="0" distL="0" distR="0">
+            <wp:extent cx="5612130" cy="1049020"/>
+            <wp:effectExtent l="0" t="0" r="7620" b="0"/>
+            <wp:docPr id="1" name="Imagen 1"/>
+            <wp:cNvGraphicFramePr>
+              <a:graphicFrameLocks xmlns:a="http://schemas.openxmlformats.org/drawingml/2006/main" noChangeAspect="1"/>
+            </wp:cNvGraphicFramePr>
+            <a:graphic xmlns:a="http://schemas.openxmlformats.org/drawingml/2006/main">
+              <a:graphicData uri="http://schemas.openxmlformats.org/drawingml/2006/picture">
+                <pic:pic xmlns:pic="http://schemas.openxmlformats.org/drawingml/2006/picture">
+                  <pic:nvPicPr>
+                    <pic:cNvPr id="1" name="Captura de pantalla 2025-06-11 141434.png"/>
+                    <pic:cNvPicPr/>
+                  </pic:nvPicPr>
+                  <pic:blipFill>
+                    <a:blip r:embed="rId8">
+                      <a:extLst>
+                        <a:ext uri="{28A0092B-C50C-407E-A947-70E740481C1C}">
+                          <a14:useLocalDpi xmlns:a14="http://schemas.microsoft.com/office/drawing/2010/main" val="0"/>
+                        </a:ext>
+                      </a:extLst>
+                    </a:blip>
+                    <a:stretch>
+                      <a:fillRect/>
+                    </a:stretch>
+                  </pic:blipFill>
+                  <pic:spPr>
+                    <a:xfrm>
+                      <a:off x="0" y="0"/>
+                      <a:ext cx="5612130" cy="1049020"/>
+                    </a:xfrm>
+                    <a:prstGeom prst="rect">
+                      <a:avLst/>
+                    </a:prstGeom>
+                  </pic:spPr>
+                </pic:pic>
+              </a:graphicData>
+            </a:graphic>
+          </wp:inline>
+        </w:drawing>
+      </w:r>
+      <w:r>
+        <w:rPr>
+          <w:b/>
+          <w:noProof/>
+          <w:lang w:val="es-NI" w:eastAsia="es-NI"/>
+        </w:rPr>
+        <w:drawing>
+          <wp:inline distT="0" distB="0" distL="0" distR="0">
+            <wp:extent cx="5612130" cy="1029335"/>
+            <wp:effectExtent l="0" t="0" r="7620" b="0"/>
+            <wp:docPr id="8" name="Imagen 8"/>
+            <wp:cNvGraphicFramePr>
+              <a:graphicFrameLocks xmlns:a="http://schemas.openxmlformats.org/drawingml/2006/main" noChangeAspect="1"/>
+            </wp:cNvGraphicFramePr>
+            <a:graphic xmlns:a="http://schemas.openxmlformats.org/drawingml/2006/main">
+              <a:graphicData uri="http://schemas.openxmlformats.org/drawingml/2006/picture">
+                <pic:pic xmlns:pic="http://schemas.openxmlformats.org/drawingml/2006/picture">
+                  <pic:nvPicPr>
+                    <pic:cNvPr id="8" name="Captura de pantalla 2025-06-11 141624.png"/>
+                    <pic:cNvPicPr/>
+                  </pic:nvPicPr>
+                  <pic:blipFill>
+                    <a:blip r:embed="rId9">
+                      <a:extLst>
+                        <a:ext uri="{28A0092B-C50C-407E-A947-70E740481C1C}">
+                          <a14:useLocalDpi xmlns:a14="http://schemas.microsoft.com/office/drawing/2010/main" val="0"/>
+                        </a:ext>
+                      </a:extLst>
+                    </a:blip>
+                    <a:stretch>
+                      <a:fillRect/>
+                    </a:stretch>
+                  </pic:blipFill>
+                  <pic:spPr>
+                    <a:xfrm>
+                      <a:off x="0" y="0"/>
+                      <a:ext cx="5612130" cy="1029335"/>
+                    </a:xfrm>
+                    <a:prstGeom prst="rect">
+                      <a:avLst/>
+                    </a:prstGeom>
+                  </pic:spPr>
+                </pic:pic>
+              </a:graphicData>
+            </a:graphic>
+          </wp:inline>
+        </w:drawing>
+      </w:r>
+      <w:r>
+        <w:rPr>
+          <w:b/>
+          <w:noProof/>
+          <w:lang w:val="es-NI" w:eastAsia="es-NI"/>
+        </w:rPr>
+        <w:drawing>
+          <wp:inline distT="0" distB="0" distL="0" distR="0">
+            <wp:extent cx="5612130" cy="716280"/>
+            <wp:effectExtent l="0" t="0" r="7620" b="7620"/>
+            <wp:docPr id="9" name="Imagen 9"/>
+            <wp:cNvGraphicFramePr>
+              <a:graphicFrameLocks xmlns:a="http://schemas.openxmlformats.org/drawingml/2006/main" noChangeAspect="1"/>
+            </wp:cNvGraphicFramePr>
+            <a:graphic xmlns:a="http://schemas.openxmlformats.org/drawingml/2006/main">
+              <a:graphicData uri="http://schemas.openxmlformats.org/drawingml/2006/picture">
+                <pic:pic xmlns:pic="http://schemas.openxmlformats.org/drawingml/2006/picture">
+                  <pic:nvPicPr>
+                    <pic:cNvPr id="9" name="Captura de pantalla 2025-06-11 141732.png"/>
+                    <pic:cNvPicPr/>
+                  </pic:nvPicPr>
+                  <pic:blipFill>
+                    <a:blip r:embed="rId10">
+                      <a:extLst>
+                        <a:ext uri="{28A0092B-C50C-407E-A947-70E740481C1C}">
+                          <a14:useLocalDpi xmlns:a14="http://schemas.microsoft.com/office/drawing/2010/main" val="0"/>
+                        </a:ext>
+                      </a:extLst>
+                    </a:blip>
+                    <a:stretch>
+                      <a:fillRect/>
+                    </a:stretch>
+                  </pic:blipFill>
+                  <pic:spPr>
+                    <a:xfrm>
+                      <a:off x="0" y="0"/>
+                      <a:ext cx="5612130" cy="716280"/>
+                    </a:xfrm>
+                    <a:prstGeom prst="rect">
+                      <a:avLst/>
+                    </a:prstGeom>
+                  </pic:spPr>
+                </pic:pic>
+              </a:graphicData>
+            </a:graphic>
+          </wp:inline>
+        </w:drawing>
+      </w:r>
+      <w:r>
+        <w:rPr>
+          <w:b/>
+          <w:noProof/>
+          <w:lang w:val="es-NI" w:eastAsia="es-NI"/>
+        </w:rPr>
+        <w:lastRenderedPageBreak/>
+        <w:drawing>
+          <wp:inline distT="0" distB="0" distL="0" distR="0">
+            <wp:extent cx="5612130" cy="2030095"/>
+            <wp:effectExtent l="0" t="0" r="7620" b="8255"/>
+            <wp:docPr id="10" name="Imagen 10"/>
+            <wp:cNvGraphicFramePr>
+              <a:graphicFrameLocks xmlns:a="http://schemas.openxmlformats.org/drawingml/2006/main" noChangeAspect="1"/>
+            </wp:cNvGraphicFramePr>
+            <a:graphic xmlns:a="http://schemas.openxmlformats.org/drawingml/2006/main">
+              <a:graphicData uri="http://schemas.openxmlformats.org/drawingml/2006/picture">
+                <pic:pic xmlns:pic="http://schemas.openxmlformats.org/drawingml/2006/picture">
+                  <pic:nvPicPr>
+                    <pic:cNvPr id="10" name="Captura de pantalla 2025-06-11 142108.png"/>
+                    <pic:cNvPicPr/>
+                  </pic:nvPicPr>
+                  <pic:blipFill>
+                    <a:blip r:embed="rId11">
+                      <a:extLst>
+                        <a:ext uri="{28A0092B-C50C-407E-A947-70E740481C1C}">
+                          <a14:useLocalDpi xmlns:a14="http://schemas.microsoft.com/office/drawing/2010/main" val="0"/>
+                        </a:ext>
+                      </a:extLst>
+                    </a:blip>
+                    <a:stretch>
+                      <a:fillRect/>
+                    </a:stretch>
+                  </pic:blipFill>
+                  <pic:spPr>
+                    <a:xfrm>
+                      <a:off x="0" y="0"/>
+                      <a:ext cx="5612130" cy="2030095"/>
+                    </a:xfrm>
+                    <a:prstGeom prst="rect">
+                      <a:avLst/>
+                    </a:prstGeom>
+                  </pic:spPr>
+                </pic:pic>
+              </a:graphicData>
+            </a:graphic>
+          </wp:inline>
+        </w:drawing>
+      </w:r>
+      <w:r>
+        <w:rPr>
+          <w:b/>
+          <w:noProof/>
+          <w:lang w:val="es-NI" w:eastAsia="es-NI"/>
+        </w:rPr>
+        <w:drawing>
+          <wp:inline distT="0" distB="0" distL="0" distR="0">
+            <wp:extent cx="5612130" cy="1982470"/>
+            <wp:effectExtent l="0" t="0" r="7620" b="0"/>
+            <wp:docPr id="11" name="Imagen 11"/>
+            <wp:cNvGraphicFramePr>
+              <a:graphicFrameLocks xmlns:a="http://schemas.openxmlformats.org/drawingml/2006/main" noChangeAspect="1"/>
+            </wp:cNvGraphicFramePr>
+            <a:graphic xmlns:a="http://schemas.openxmlformats.org/drawingml/2006/main">
+              <a:graphicData uri="http://schemas.openxmlformats.org/drawingml/2006/picture">
+                <pic:pic xmlns:pic="http://schemas.openxmlformats.org/drawingml/2006/picture">
+                  <pic:nvPicPr>
+                    <pic:cNvPr id="11" name="Captura de pantalla 2025-06-11 142153.png"/>
+                    <pic:cNvPicPr/>
+                  </pic:nvPicPr>
+                  <pic:blipFill>
+                    <a:blip r:embed="rId12">
+                      <a:extLst>
+                        <a:ext uri="{28A0092B-C50C-407E-A947-70E740481C1C}">
+                          <a14:useLocalDpi xmlns:a14="http://schemas.microsoft.com/office/drawing/2010/main" val="0"/>
+                        </a:ext>
+                      </a:extLst>
+                    </a:blip>
+                    <a:stretch>
+                      <a:fillRect/>
+                    </a:stretch>
+                  </pic:blipFill>
+                  <pic:spPr>
+                    <a:xfrm>
+                      <a:off x="0" y="0"/>
+                      <a:ext cx="5612130" cy="1982470"/>
+                    </a:xfrm>
+                    <a:prstGeom prst="rect">
+                      <a:avLst/>
+                    </a:prstGeom>
+                  </pic:spPr>
+                </pic:pic>
+              </a:graphicData>
+            </a:graphic>
+          </wp:inline>
+        </w:drawing>
+      </w:r>
+      <w:r>
+        <w:rPr>
+          <w:b/>
+          <w:noProof/>
+          <w:lang w:val="es-NI" w:eastAsia="es-NI"/>
+        </w:rPr>
+        <w:drawing>
+          <wp:inline distT="0" distB="0" distL="0" distR="0">
+            <wp:extent cx="5612130" cy="2011045"/>
+            <wp:effectExtent l="0" t="0" r="7620" b="8255"/>
+            <wp:docPr id="12" name="Imagen 12"/>
+            <wp:cNvGraphicFramePr>
+              <a:graphicFrameLocks xmlns:a="http://schemas.openxmlformats.org/drawingml/2006/main" noChangeAspect="1"/>
+            </wp:cNvGraphicFramePr>
+            <a:graphic xmlns:a="http://schemas.openxmlformats.org/drawingml/2006/main">
+              <a:graphicData uri="http://schemas.openxmlformats.org/drawingml/2006/picture">
+                <pic:pic xmlns:pic="http://schemas.openxmlformats.org/drawingml/2006/picture">
+                  <pic:nvPicPr>
+                    <pic:cNvPr id="12" name="Captura de pantalla 2025-06-11 142325.png"/>
+                    <pic:cNvPicPr/>
+                  </pic:nvPicPr>
+                  <pic:blipFill>
+                    <a:blip r:embed="rId13">
+                      <a:extLst>
+                        <a:ext uri="{28A0092B-C50C-407E-A947-70E740481C1C}">
+                          <a14:useLocalDpi xmlns:a14="http://schemas.microsoft.com/office/drawing/2010/main" val="0"/>
+                        </a:ext>
+                      </a:extLst>
+                    </a:blip>
+                    <a:stretch>
+                      <a:fillRect/>
+                    </a:stretch>
+                  </pic:blipFill>
+                  <pic:spPr>
+                    <a:xfrm>
+                      <a:off x="0" y="0"/>
+                      <a:ext cx="5612130" cy="2011045"/>
+                    </a:xfrm>
+                    <a:prstGeom prst="rect">
+                      <a:avLst/>
+                    </a:prstGeom>
+                  </pic:spPr>
+                </pic:pic>
+              </a:graphicData>
+            </a:graphic>
+          </wp:inline>
+        </w:drawing>
+      </w:r>
+      <w:r>
+        <w:rPr>
+          <w:b/>
+          <w:noProof/>
+          <w:lang w:val="es-NI" w:eastAsia="es-NI"/>
+        </w:rPr>
+        <w:drawing>
+          <wp:inline distT="0" distB="0" distL="0" distR="0">
+            <wp:extent cx="5612130" cy="1880235"/>
+            <wp:effectExtent l="0" t="0" r="7620" b="5715"/>
+            <wp:docPr id="13" name="Imagen 13"/>
+            <wp:cNvGraphicFramePr>
+              <a:graphicFrameLocks xmlns:a="http://schemas.openxmlformats.org/drawingml/2006/main" noChangeAspect="1"/>
+            </wp:cNvGraphicFramePr>
+            <a:graphic xmlns:a="http://schemas.openxmlformats.org/drawingml/2006/main">
+              <a:graphicData uri="http://schemas.openxmlformats.org/drawingml/2006/picture">
+                <pic:pic xmlns:pic="http://schemas.openxmlformats.org/drawingml/2006/picture">
+                  <pic:nvPicPr>
+                    <pic:cNvPr id="13" name="Captura de pantalla 2025-06-11 142433.png"/>
+                    <pic:cNvPicPr/>
+                  </pic:nvPicPr>
+                  <pic:blipFill>
+                    <a:blip r:embed="rId14">
+                      <a:extLst>
+                        <a:ext uri="{28A0092B-C50C-407E-A947-70E740481C1C}">
+                          <a14:useLocalDpi xmlns:a14="http://schemas.microsoft.com/office/drawing/2010/main" val="0"/>
+                        </a:ext>
+                      </a:extLst>
+                    </a:blip>
+                    <a:stretch>
+                      <a:fillRect/>
+                    </a:stretch>
+                  </pic:blipFill>
+                  <pic:spPr>
+                    <a:xfrm>
+                      <a:off x="0" y="0"/>
+                      <a:ext cx="5612130" cy="1880235"/>
+                    </a:xfrm>
+                    <a:prstGeom prst="rect">
+                      <a:avLst/>
+                    </a:prstGeom>
+                  </pic:spPr>
+                </pic:pic>
+              </a:graphicData>
+            </a:graphic>
+          </wp:inline>
+        </w:drawing>
+      </w:r>
+      <w:r>
+        <w:rPr>
+          <w:b/>
+          <w:noProof/>
+          <w:lang w:val="es-NI" w:eastAsia="es-NI"/>
+        </w:rPr>
+        <w:lastRenderedPageBreak/>
+        <w:drawing>
+          <wp:inline distT="0" distB="0" distL="0" distR="0">
+            <wp:extent cx="5612130" cy="1885315"/>
+            <wp:effectExtent l="0" t="0" r="7620" b="635"/>
+            <wp:docPr id="14" name="Imagen 14"/>
+            <wp:cNvGraphicFramePr>
+              <a:graphicFrameLocks xmlns:a="http://schemas.openxmlformats.org/drawingml/2006/main" noChangeAspect="1"/>
+            </wp:cNvGraphicFramePr>
+            <a:graphic xmlns:a="http://schemas.openxmlformats.org/drawingml/2006/main">
+              <a:graphicData uri="http://schemas.openxmlformats.org/drawingml/2006/picture">
+                <pic:pic xmlns:pic="http://schemas.openxmlformats.org/drawingml/2006/picture">
+                  <pic:nvPicPr>
+                    <pic:cNvPr id="14" name="Captura de pantalla 2025-06-11 142517.png"/>
+                    <pic:cNvPicPr/>
+                  </pic:nvPicPr>
+                  <pic:blipFill>
+                    <a:blip r:embed="rId15">
+                      <a:extLst>
+                        <a:ext uri="{28A0092B-C50C-407E-A947-70E740481C1C}">
+                          <a14:useLocalDpi xmlns:a14="http://schemas.microsoft.com/office/drawing/2010/main" val="0"/>
+                        </a:ext>
+                      </a:extLst>
+                    </a:blip>
+                    <a:stretch>
+                      <a:fillRect/>
+                    </a:stretch>
+                  </pic:blipFill>
+                  <pic:spPr>
+                    <a:xfrm>
+                      <a:off x="0" y="0"/>
+                      <a:ext cx="5612130" cy="1885315"/>
+                    </a:xfrm>
+                    <a:prstGeom prst="rect">
+                      <a:avLst/>
+                    </a:prstGeom>
+                  </pic:spPr>
+                </pic:pic>
+              </a:graphicData>
+            </a:graphic>
+          </wp:inline>
+        </w:drawing>
+      </w:r>
+      <w:r>
+        <w:rPr>
+          <w:b/>
+          <w:noProof/>
+          <w:lang w:val="es-NI" w:eastAsia="es-NI"/>
+        </w:rPr>
+        <w:drawing>
+          <wp:inline distT="0" distB="0" distL="0" distR="0">
+            <wp:extent cx="5612130" cy="2114550"/>
+            <wp:effectExtent l="0" t="0" r="7620" b="0"/>
+            <wp:docPr id="15" name="Imagen 15"/>
+            <wp:cNvGraphicFramePr>
+              <a:graphicFrameLocks xmlns:a="http://schemas.openxmlformats.org/drawingml/2006/main" noChangeAspect="1"/>
+            </wp:cNvGraphicFramePr>
+            <a:graphic xmlns:a="http://schemas.openxmlformats.org/drawingml/2006/main">
+              <a:graphicData uri="http://schemas.openxmlformats.org/drawingml/2006/picture">
+                <pic:pic xmlns:pic="http://schemas.openxmlformats.org/drawingml/2006/picture">
+                  <pic:nvPicPr>
+                    <pic:cNvPr id="15" name="Captura de pantalla 2025-06-11 142608.png"/>
+                    <pic:cNvPicPr/>
+                  </pic:nvPicPr>
+                  <pic:blipFill>
+                    <a:blip r:embed="rId16">
+                      <a:extLst>
+                        <a:ext uri="{28A0092B-C50C-407E-A947-70E740481C1C}">
+                          <a14:useLocalDpi xmlns:a14="http://schemas.microsoft.com/office/drawing/2010/main" val="0"/>
+                        </a:ext>
+                      </a:extLst>
+                    </a:blip>
+                    <a:stretch>
+                      <a:fillRect/>
+                    </a:stretch>
+                  </pic:blipFill>
+                  <pic:spPr>
+                    <a:xfrm>
+                      <a:off x="0" y="0"/>
+                      <a:ext cx="5612130" cy="2114550"/>
+                    </a:xfrm>
+                    <a:prstGeom prst="rect">
+                      <a:avLst/>
+                    </a:prstGeom>
+                  </pic:spPr>
+                </pic:pic>
+              </a:graphicData>
+            </a:graphic>
+          </wp:inline>
+        </w:drawing>
+      </w:r>
+      <w:r>
+        <w:rPr>
+          <w:b/>
+          <w:noProof/>
+          <w:lang w:val="es-NI" w:eastAsia="es-NI"/>
+        </w:rPr>
+        <w:drawing>
+          <wp:inline distT="0" distB="0" distL="0" distR="0">
+            <wp:extent cx="5612130" cy="2068195"/>
+            <wp:effectExtent l="0" t="0" r="7620" b="8255"/>
+            <wp:docPr id="16" name="Imagen 16"/>
+            <wp:cNvGraphicFramePr>
+              <a:graphicFrameLocks xmlns:a="http://schemas.openxmlformats.org/drawingml/2006/main" noChangeAspect="1"/>
+            </wp:cNvGraphicFramePr>
+            <a:graphic xmlns:a="http://schemas.openxmlformats.org/drawingml/2006/main">
+              <a:graphicData uri="http://schemas.openxmlformats.org/drawingml/2006/picture">
+                <pic:pic xmlns:pic="http://schemas.openxmlformats.org/drawingml/2006/picture">
+                  <pic:nvPicPr>
+                    <pic:cNvPr id="16" name="Captura de pantalla 2025-06-11 142709.png"/>
+                    <pic:cNvPicPr/>
+                  </pic:nvPicPr>
+                  <pic:blipFill>
+                    <a:blip r:embed="rId17">
+                      <a:extLst>
+                        <a:ext uri="{28A0092B-C50C-407E-A947-70E740481C1C}">
+                          <a14:useLocalDpi xmlns:a14="http://schemas.microsoft.com/office/drawing/2010/main" val="0"/>
+                        </a:ext>
+                      </a:extLst>
+                    </a:blip>
+                    <a:stretch>
+                      <a:fillRect/>
+                    </a:stretch>
+                  </pic:blipFill>
+                  <pic:spPr>
+                    <a:xfrm>
+                      <a:off x="0" y="0"/>
+                      <a:ext cx="5612130" cy="2068195"/>
+                    </a:xfrm>
+                    <a:prstGeom prst="rect">
+                      <a:avLst/>
+                    </a:prstGeom>
+                  </pic:spPr>
+                </pic:pic>
+              </a:graphicData>
+            </a:graphic>
+          </wp:inline>
+        </w:drawing>
+      </w:r>
+      <w:r>
+        <w:rPr>
+          <w:b/>
+          <w:noProof/>
+          <w:lang w:val="es-NI" w:eastAsia="es-NI"/>
+        </w:rPr>
+        <w:drawing>
+          <wp:inline distT="0" distB="0" distL="0" distR="0">
+            <wp:extent cx="5612130" cy="1852295"/>
+            <wp:effectExtent l="0" t="0" r="7620" b="0"/>
+            <wp:docPr id="17" name="Imagen 17"/>
+            <wp:cNvGraphicFramePr>
+              <a:graphicFrameLocks xmlns:a="http://schemas.openxmlformats.org/drawingml/2006/main" noChangeAspect="1"/>
+            </wp:cNvGraphicFramePr>
+            <a:graphic xmlns:a="http://schemas.openxmlformats.org/drawingml/2006/main">
+              <a:graphicData uri="http://schemas.openxmlformats.org/drawingml/2006/picture">
+                <pic:pic xmlns:pic="http://schemas.openxmlformats.org/drawingml/2006/picture">
+                  <pic:nvPicPr>
+                    <pic:cNvPr id="17" name="Captura de pantalla 2025-06-11 142740.png"/>
+                    <pic:cNvPicPr/>
+                  </pic:nvPicPr>
+                  <pic:blipFill>
+                    <a:blip r:embed="rId18">
+                      <a:extLst>
+                        <a:ext uri="{28A0092B-C50C-407E-A947-70E740481C1C}">
+                          <a14:useLocalDpi xmlns:a14="http://schemas.microsoft.com/office/drawing/2010/main" val="0"/>
+                        </a:ext>
+                      </a:extLst>
+                    </a:blip>
+                    <a:stretch>
+                      <a:fillRect/>
+                    </a:stretch>
+                  </pic:blipFill>
+                  <pic:spPr>
+                    <a:xfrm>
+                      <a:off x="0" y="0"/>
+                      <a:ext cx="5612130" cy="1852295"/>
+                    </a:xfrm>
+                    <a:prstGeom prst="rect">
+                      <a:avLst/>
+                    </a:prstGeom>
+                  </pic:spPr>
+                </pic:pic>
+              </a:graphicData>
+            </a:graphic>
+          </wp:inline>
+        </w:drawing>
+      </w:r>
+      <w:r>
+        <w:rPr>
+          <w:b/>
+          <w:noProof/>
+          <w:lang w:val="es-NI" w:eastAsia="es-NI"/>
+        </w:rPr>
+        <w:lastRenderedPageBreak/>
+        <w:drawing>
+          <wp:inline distT="0" distB="0" distL="0" distR="0">
+            <wp:extent cx="5612130" cy="1934210"/>
+            <wp:effectExtent l="0" t="0" r="7620" b="8890"/>
+            <wp:docPr id="18" name="Imagen 18"/>
+            <wp:cNvGraphicFramePr>
+              <a:graphicFrameLocks xmlns:a="http://schemas.openxmlformats.org/drawingml/2006/main" noChangeAspect="1"/>
+            </wp:cNvGraphicFramePr>
+            <a:graphic xmlns:a="http://schemas.openxmlformats.org/drawingml/2006/main">
+              <a:graphicData uri="http://schemas.openxmlformats.org/drawingml/2006/picture">
+                <pic:pic xmlns:pic="http://schemas.openxmlformats.org/drawingml/2006/picture">
+                  <pic:nvPicPr>
+                    <pic:cNvPr id="18" name="Captura de pantalla 2025-06-11 142827.png"/>
+                    <pic:cNvPicPr/>
+                  </pic:nvPicPr>
+                  <pic:blipFill>
+                    <a:blip r:embed="rId19">
+                      <a:extLst>
+                        <a:ext uri="{28A0092B-C50C-407E-A947-70E740481C1C}">
+                          <a14:useLocalDpi xmlns:a14="http://schemas.microsoft.com/office/drawing/2010/main" val="0"/>
+                        </a:ext>
+                      </a:extLst>
+                    </a:blip>
+                    <a:stretch>
+                      <a:fillRect/>
+                    </a:stretch>
+                  </pic:blipFill>
+                  <pic:spPr>
+                    <a:xfrm>
+                      <a:off x="0" y="0"/>
+                      <a:ext cx="5612130" cy="1934210"/>
+                    </a:xfrm>
+                    <a:prstGeom prst="rect">
+                      <a:avLst/>
+                    </a:prstGeom>
+                  </pic:spPr>
+                </pic:pic>
+              </a:graphicData>
+            </a:graphic>
+          </wp:inline>
+        </w:drawing>
+      </w:r>
+      <w:r>
+        <w:rPr>
+          <w:b/>
+          <w:noProof/>
+          <w:lang w:val="es-NI" w:eastAsia="es-NI"/>
+        </w:rPr>
+        <w:drawing>
+          <wp:inline distT="0" distB="0" distL="0" distR="0">
+            <wp:extent cx="5612130" cy="1991360"/>
+            <wp:effectExtent l="0" t="0" r="7620" b="8890"/>
+            <wp:docPr id="19" name="Imagen 19"/>
+            <wp:cNvGraphicFramePr>
+              <a:graphicFrameLocks xmlns:a="http://schemas.openxmlformats.org/drawingml/2006/main" noChangeAspect="1"/>
+            </wp:cNvGraphicFramePr>
+            <a:graphic xmlns:a="http://schemas.openxmlformats.org/drawingml/2006/main">
+              <a:graphicData uri="http://schemas.openxmlformats.org/drawingml/2006/picture">
+                <pic:pic xmlns:pic="http://schemas.openxmlformats.org/drawingml/2006/picture">
+                  <pic:nvPicPr>
+                    <pic:cNvPr id="19" name="Captura de pantalla 2025-06-11 142917.png"/>
+                    <pic:cNvPicPr/>
+                  </pic:nvPicPr>
+                  <pic:blipFill>
+                    <a:blip r:embed="rId20">
+                      <a:extLst>
+                        <a:ext uri="{28A0092B-C50C-407E-A947-70E740481C1C}">
+                          <a14:useLocalDpi xmlns:a14="http://schemas.microsoft.com/office/drawing/2010/main" val="0"/>
+                        </a:ext>
+                      </a:extLst>
+                    </a:blip>
+                    <a:stretch>
+                      <a:fillRect/>
+                    </a:stretch>
+                  </pic:blipFill>
+                  <pic:spPr>
+                    <a:xfrm>
+                      <a:off x="0" y="0"/>
+                      <a:ext cx="5612130" cy="1991360"/>
+                    </a:xfrm>
+                    <a:prstGeom prst="rect">
+                      <a:avLst/>
+                    </a:prstGeom>
+                  </pic:spPr>
+                </pic:pic>
+              </a:graphicData>
+            </a:graphic>
+          </wp:inline>
+        </w:drawing>
+      </w:r>
+      <w:r>
+        <w:rPr>
+          <w:b/>
+          <w:noProof/>
+          <w:lang w:val="es-NI" w:eastAsia="es-NI"/>
+        </w:rPr>
+        <w:drawing>
+          <wp:inline distT="0" distB="0" distL="0" distR="0">
+            <wp:extent cx="5612130" cy="2019935"/>
+            <wp:effectExtent l="0" t="0" r="7620" b="0"/>
+            <wp:docPr id="20" name="Imagen 20"/>
+            <wp:cNvGraphicFramePr>
+              <a:graphicFrameLocks xmlns:a="http://schemas.openxmlformats.org/drawingml/2006/main" noChangeAspect="1"/>
+            </wp:cNvGraphicFramePr>
+            <a:graphic xmlns:a="http://schemas.openxmlformats.org/drawingml/2006/main">
+              <a:graphicData uri="http://schemas.openxmlformats.org/drawingml/2006/picture">
+                <pic:pic xmlns:pic="http://schemas.openxmlformats.org/drawingml/2006/picture">
+                  <pic:nvPicPr>
+                    <pic:cNvPr id="20" name="Captura de pantalla 2025-06-11 142948.png"/>
+                    <pic:cNvPicPr/>
+                  </pic:nvPicPr>
+                  <pic:blipFill>
+                    <a:blip r:embed="rId21">
+                      <a:extLst>
+                        <a:ext uri="{28A0092B-C50C-407E-A947-70E740481C1C}">
+                          <a14:useLocalDpi xmlns:a14="http://schemas.microsoft.com/office/drawing/2010/main" val="0"/>
+                        </a:ext>
+                      </a:extLst>
+                    </a:blip>
+                    <a:stretch>
+                      <a:fillRect/>
+                    </a:stretch>
+                  </pic:blipFill>
+                  <pic:spPr>
+                    <a:xfrm>
+                      <a:off x="0" y="0"/>
+                      <a:ext cx="5612130" cy="2019935"/>
+                    </a:xfrm>
+                    <a:prstGeom prst="rect">
+                      <a:avLst/>
+                    </a:prstGeom>
+                  </pic:spPr>
+                </pic:pic>
+              </a:graphicData>
+            </a:graphic>
+          </wp:inline>
+        </w:drawing>
+      </w:r>
+      <w:r>
+        <w:rPr>
+          <w:b/>
+          <w:noProof/>
+          <w:lang w:val="es-NI" w:eastAsia="es-NI"/>
+        </w:rPr>
+        <w:lastRenderedPageBreak/>
+        <w:drawing>
+          <wp:inline distT="0" distB="0" distL="0" distR="0">
+            <wp:extent cx="5612130" cy="2660650"/>
+            <wp:effectExtent l="0" t="0" r="7620" b="6350"/>
+            <wp:docPr id="21" name="Imagen 21"/>
+            <wp:cNvGraphicFramePr>
+              <a:graphicFrameLocks xmlns:a="http://schemas.openxmlformats.org/drawingml/2006/main" noChangeAspect="1"/>
+            </wp:cNvGraphicFramePr>
+            <a:graphic xmlns:a="http://schemas.openxmlformats.org/drawingml/2006/main">
+              <a:graphicData uri="http://schemas.openxmlformats.org/drawingml/2006/picture">
+                <pic:pic xmlns:pic="http://schemas.openxmlformats.org/drawingml/2006/picture">
+                  <pic:nvPicPr>
+                    <pic:cNvPr id="21" name="Captura de pantalla 2025-06-11 143251.png"/>
+                    <pic:cNvPicPr/>
+                  </pic:nvPicPr>
+                  <pic:blipFill>
+                    <a:blip r:embed="rId22">
+                      <a:extLst>
+                        <a:ext uri="{28A0092B-C50C-407E-A947-70E740481C1C}">
+                          <a14:useLocalDpi xmlns:a14="http://schemas.microsoft.com/office/drawing/2010/main" val="0"/>
+                        </a:ext>
+                      </a:extLst>
+                    </a:blip>
+                    <a:stretch>
+                      <a:fillRect/>
+                    </a:stretch>
+                  </pic:blipFill>
+                  <pic:spPr>
+                    <a:xfrm>
+                      <a:off x="0" y="0"/>
+                      <a:ext cx="5612130" cy="2660650"/>
+                    </a:xfrm>
+                    <a:prstGeom prst="rect">
+                      <a:avLst/>
+                    </a:prstGeom>
+                  </pic:spPr>
+                </pic:pic>
+              </a:graphicData>
+            </a:graphic>
+          </wp:inline>
+        </w:drawing>
+      </w:r>
+      <w:r>
+        <w:rPr>
+          <w:b/>
+          <w:noProof/>
+          <w:lang w:val="es-NI" w:eastAsia="es-NI"/>
+        </w:rPr>
+        <w:drawing>
+          <wp:inline distT="0" distB="0" distL="0" distR="0">
+            <wp:extent cx="5612130" cy="2094865"/>
+            <wp:effectExtent l="0" t="0" r="7620" b="635"/>
+            <wp:docPr id="22" name="Imagen 22"/>
+            <wp:cNvGraphicFramePr>
+              <a:graphicFrameLocks xmlns:a="http://schemas.openxmlformats.org/drawingml/2006/main" noChangeAspect="1"/>
+            </wp:cNvGraphicFramePr>
+            <a:graphic xmlns:a="http://schemas.openxmlformats.org/drawingml/2006/main">
+              <a:graphicData uri="http://schemas.openxmlformats.org/drawingml/2006/picture">
+                <pic:pic xmlns:pic="http://schemas.openxmlformats.org/drawingml/2006/picture">
+                  <pic:nvPicPr>
+                    <pic:cNvPr id="22" name="Captura de pantalla 2025-06-11 143437.png"/>
+                    <pic:cNvPicPr/>
+                  </pic:nvPicPr>
+                  <pic:blipFill>
+                    <a:blip r:embed="rId23">
+                      <a:extLst>
+                        <a:ext uri="{28A0092B-C50C-407E-A947-70E740481C1C}">
+                          <a14:useLocalDpi xmlns:a14="http://schemas.microsoft.com/office/drawing/2010/main" val="0"/>
+                        </a:ext>
+                      </a:extLst>
+                    </a:blip>
+                    <a:stretch>
+                      <a:fillRect/>
+                    </a:stretch>
+                  </pic:blipFill>
+                  <pic:spPr>
+                    <a:xfrm>
+                      <a:off x="0" y="0"/>
+                      <a:ext cx="5612130" cy="2094865"/>
+                    </a:xfrm>
+                    <a:prstGeom prst="rect">
+                      <a:avLst/>
+                    </a:prstGeom>
+                  </pic:spPr>
+                </pic:pic>
+              </a:graphicData>
+            </a:graphic>
+          </wp:inline>
+        </w:drawing>
+      </w:r>
+      <w:r>
+        <w:rPr>
+          <w:b/>
+          <w:noProof/>
+          <w:lang w:val="es-NI" w:eastAsia="es-NI"/>
+        </w:rPr>
+        <w:drawing>
+          <wp:inline distT="0" distB="0" distL="0" distR="0">
+            <wp:extent cx="5612130" cy="1854200"/>
+            <wp:effectExtent l="0" t="0" r="7620" b="0"/>
+            <wp:docPr id="23" name="Imagen 23"/>
+            <wp:cNvGraphicFramePr>
+              <a:graphicFrameLocks xmlns:a="http://schemas.openxmlformats.org/drawingml/2006/main" noChangeAspect="1"/>
+            </wp:cNvGraphicFramePr>
+            <a:graphic xmlns:a="http://schemas.openxmlformats.org/drawingml/2006/main">
+              <a:graphicData uri="http://schemas.openxmlformats.org/drawingml/2006/picture">
+                <pic:pic xmlns:pic="http://schemas.openxmlformats.org/drawingml/2006/picture">
+                  <pic:nvPicPr>
+                    <pic:cNvPr id="23" name="Captura de pantalla 2025-06-11 145732.png"/>
+                    <pic:cNvPicPr/>
+                  </pic:nvPicPr>
+                  <pic:blipFill>
+                    <a:blip r:embed="rId24">
+                      <a:extLst>
+                        <a:ext uri="{28A0092B-C50C-407E-A947-70E740481C1C}">
+                          <a14:useLocalDpi xmlns:a14="http://schemas.microsoft.com/office/drawing/2010/main" val="0"/>
+                        </a:ext>
+                      </a:extLst>
+                    </a:blip>
+                    <a:stretch>
+                      <a:fillRect/>
+                    </a:stretch>
+                  </pic:blipFill>
+                  <pic:spPr>
+                    <a:xfrm>
+                      <a:off x="0" y="0"/>
+                      <a:ext cx="5612130" cy="1854200"/>
+                    </a:xfrm>
+                    <a:prstGeom prst="rect">
+                      <a:avLst/>
+                    </a:prstGeom>
+                  </pic:spPr>
+                </pic:pic>
+              </a:graphicData>
+            </a:graphic>
+          </wp:inline>
+        </w:drawing>
+      </w:r>
+      <w:r>
+        <w:rPr>
+          <w:b/>
+          <w:noProof/>
+          <w:lang w:val="es-NI" w:eastAsia="es-NI"/>
+        </w:rPr>
+        <w:lastRenderedPageBreak/>
+        <w:drawing>
+          <wp:inline distT="0" distB="0" distL="0" distR="0">
+            <wp:extent cx="5612130" cy="2865755"/>
+            <wp:effectExtent l="0" t="0" r="7620" b="0"/>
+            <wp:docPr id="24" name="Imagen 24"/>
+            <wp:cNvGraphicFramePr>
+              <a:graphicFrameLocks xmlns:a="http://schemas.openxmlformats.org/drawingml/2006/main" noChangeAspect="1"/>
+            </wp:cNvGraphicFramePr>
+            <a:graphic xmlns:a="http://schemas.openxmlformats.org/drawingml/2006/main">
+              <a:graphicData uri="http://schemas.openxmlformats.org/drawingml/2006/picture">
+                <pic:pic xmlns:pic="http://schemas.openxmlformats.org/drawingml/2006/picture">
+                  <pic:nvPicPr>
+                    <pic:cNvPr id="24" name="Captura de pantalla 2025-06-11 145940.png"/>
+                    <pic:cNvPicPr/>
+                  </pic:nvPicPr>
+                  <pic:blipFill>
+                    <a:blip r:embed="rId25">
+                      <a:extLst>
+                        <a:ext uri="{28A0092B-C50C-407E-A947-70E740481C1C}">
+                          <a14:useLocalDpi xmlns:a14="http://schemas.microsoft.com/office/drawing/2010/main" val="0"/>
+                        </a:ext>
+                      </a:extLst>
+                    </a:blip>
+                    <a:stretch>
+                      <a:fillRect/>
+                    </a:stretch>
+                  </pic:blipFill>
+                  <pic:spPr>
+                    <a:xfrm>
+                      <a:off x="0" y="0"/>
+                      <a:ext cx="5612130" cy="2865755"/>
+                    </a:xfrm>
+                    <a:prstGeom prst="rect">
+                      <a:avLst/>
+                    </a:prstGeom>
+                  </pic:spPr>
+                </pic:pic>
+              </a:graphicData>
+            </a:graphic>
+          </wp:inline>
+        </w:drawing>
+      </w:r>
+      <w:r>
+        <w:rPr>
+          <w:b/>
+          <w:noProof/>
+          <w:lang w:val="es-NI" w:eastAsia="es-NI"/>
+        </w:rPr>
+        <w:drawing>
+          <wp:inline distT="0" distB="0" distL="0" distR="0">
+            <wp:extent cx="5612130" cy="1905000"/>
+            <wp:effectExtent l="0" t="0" r="7620" b="0"/>
+            <wp:docPr id="25" name="Imagen 25"/>
+            <wp:cNvGraphicFramePr>
+              <a:graphicFrameLocks xmlns:a="http://schemas.openxmlformats.org/drawingml/2006/main" noChangeAspect="1"/>
+            </wp:cNvGraphicFramePr>
+            <a:graphic xmlns:a="http://schemas.openxmlformats.org/drawingml/2006/main">
+              <a:graphicData uri="http://schemas.openxmlformats.org/drawingml/2006/picture">
+                <pic:pic xmlns:pic="http://schemas.openxmlformats.org/drawingml/2006/picture">
+                  <pic:nvPicPr>
+                    <pic:cNvPr id="25" name="Captura de pantalla 2025-06-11 150042.png"/>
+                    <pic:cNvPicPr/>
+                  </pic:nvPicPr>
+                  <pic:blipFill>
+                    <a:blip r:embed="rId26">
+                      <a:extLst>
+                        <a:ext uri="{28A0092B-C50C-407E-A947-70E740481C1C}">
+                          <a14:useLocalDpi xmlns:a14="http://schemas.microsoft.com/office/drawing/2010/main" val="0"/>
+                        </a:ext>
+                      </a:extLst>
+                    </a:blip>
+                    <a:stretch>
+                      <a:fillRect/>
+                    </a:stretch>
+                  </pic:blipFill>
+                  <pic:spPr>
+                    <a:xfrm>
+                      <a:off x="0" y="0"/>
+                      <a:ext cx="5612130" cy="1905000"/>
+                    </a:xfrm>
+                    <a:prstGeom prst="rect">
+                      <a:avLst/>
+                    </a:prstGeom>
+                  </pic:spPr>
+                </pic:pic>
+              </a:graphicData>
+            </a:graphic>
+          </wp:inline>
+        </w:drawing>
+      </w:r>
+      <w:r>
+        <w:rPr>
+          <w:b/>
+          <w:noProof/>
+          <w:lang w:val="es-NI" w:eastAsia="es-NI"/>
+        </w:rPr>
+        <w:drawing>
+          <wp:inline distT="0" distB="0" distL="0" distR="0">
+            <wp:extent cx="5612130" cy="2803525"/>
+            <wp:effectExtent l="0" t="0" r="7620" b="0"/>
+            <wp:docPr id="26" name="Imagen 26"/>
+            <wp:cNvGraphicFramePr>
+              <a:graphicFrameLocks xmlns:a="http://schemas.openxmlformats.org/drawingml/2006/main" noChangeAspect="1"/>
+            </wp:cNvGraphicFramePr>
+            <a:graphic xmlns:a="http://schemas.openxmlformats.org/drawingml/2006/main">
+              <a:graphicData uri="http://schemas.openxmlformats.org/drawingml/2006/picture">
+                <pic:pic xmlns:pic="http://schemas.openxmlformats.org/drawingml/2006/picture">
+                  <pic:nvPicPr>
+                    <pic:cNvPr id="26" name="Captura de pantalla 2025-06-11 150146.png"/>
+                    <pic:cNvPicPr/>
+                  </pic:nvPicPr>
+                  <pic:blipFill>
+                    <a:blip r:embed="rId27">
+                      <a:extLst>
+                        <a:ext uri="{28A0092B-C50C-407E-A947-70E740481C1C}">
+                          <a14:useLocalDpi xmlns:a14="http://schemas.microsoft.com/office/drawing/2010/main" val="0"/>
+                        </a:ext>
+                      </a:extLst>
+                    </a:blip>
+                    <a:stretch>
+                      <a:fillRect/>
+                    </a:stretch>
+                  </pic:blipFill>
+                  <pic:spPr>
+                    <a:xfrm>
+                      <a:off x="0" y="0"/>
+                      <a:ext cx="5612130" cy="2803525"/>
+                    </a:xfrm>
+                    <a:prstGeom prst="rect">
+                      <a:avLst/>
+                    </a:prstGeom>
+                  </pic:spPr>
+                </pic:pic>
+              </a:graphicData>
+            </a:graphic>
+          </wp:inline>
+        </w:drawing>
+      </w:r>
+      <w:r>
+        <w:rPr>
+          <w:b/>
+          <w:noProof/>
+          <w:lang w:val="es-NI" w:eastAsia="es-NI"/>
+        </w:rPr>
+        <w:lastRenderedPageBreak/>
+        <w:drawing>
+          <wp:inline distT="0" distB="0" distL="0" distR="0">
+            <wp:extent cx="5612130" cy="2738755"/>
+            <wp:effectExtent l="0" t="0" r="7620" b="4445"/>
+            <wp:docPr id="27" name="Imagen 27"/>
+            <wp:cNvGraphicFramePr>
+              <a:graphicFrameLocks xmlns:a="http://schemas.openxmlformats.org/drawingml/2006/main" noChangeAspect="1"/>
+            </wp:cNvGraphicFramePr>
+            <a:graphic xmlns:a="http://schemas.openxmlformats.org/drawingml/2006/main">
+              <a:graphicData uri="http://schemas.openxmlformats.org/drawingml/2006/picture">
+                <pic:pic xmlns:pic="http://schemas.openxmlformats.org/drawingml/2006/picture">
+                  <pic:nvPicPr>
+                    <pic:cNvPr id="27" name="Captura de pantalla 2025-06-11 150221.png"/>
+                    <pic:cNvPicPr/>
+                  </pic:nvPicPr>
+                  <pic:blipFill>
+                    <a:blip r:embed="rId28">
+                      <a:extLst>
+                        <a:ext uri="{28A0092B-C50C-407E-A947-70E740481C1C}">
+                          <a14:useLocalDpi xmlns:a14="http://schemas.microsoft.com/office/drawing/2010/main" val="0"/>
+                        </a:ext>
+                      </a:extLst>
+                    </a:blip>
+                    <a:stretch>
+                      <a:fillRect/>
+                    </a:stretch>
+                  </pic:blipFill>
+                  <pic:spPr>
+                    <a:xfrm>
+                      <a:off x="0" y="0"/>
+                      <a:ext cx="5612130" cy="2738755"/>
+                    </a:xfrm>
+                    <a:prstGeom prst="rect">
+                      <a:avLst/>
+                    </a:prstGeom>
+                  </pic:spPr>
+                </pic:pic>
+              </a:graphicData>
+            </a:graphic>
+          </wp:inline>
+        </w:drawing>
+      </w:r>
+      <w:r>
+        <w:rPr>
+          <w:b/>
+          <w:noProof/>
+          <w:lang w:val="es-NI" w:eastAsia="es-NI"/>
+        </w:rPr>
+        <w:drawing>
+          <wp:inline distT="0" distB="0" distL="0" distR="0">
+            <wp:extent cx="5612130" cy="2682875"/>
+            <wp:effectExtent l="0" t="0" r="7620" b="3175"/>
+            <wp:docPr id="28" name="Imagen 28"/>
+            <wp:cNvGraphicFramePr>
+              <a:graphicFrameLocks xmlns:a="http://schemas.openxmlformats.org/drawingml/2006/main" noChangeAspect="1"/>
+            </wp:cNvGraphicFramePr>
+            <a:graphic xmlns:a="http://schemas.openxmlformats.org/drawingml/2006/main">
+              <a:graphicData uri="http://schemas.openxmlformats.org/drawingml/2006/picture">
+                <pic:pic xmlns:pic="http://schemas.openxmlformats.org/drawingml/2006/picture">
+                  <pic:nvPicPr>
+                    <pic:cNvPr id="28" name="Captura de pantalla 2025-06-11 150511.png"/>
+                    <pic:cNvPicPr/>
+                  </pic:nvPicPr>
+                  <pic:blipFill>
+                    <a:blip r:embed="rId29">
+                      <a:extLst>
+                        <a:ext uri="{28A0092B-C50C-407E-A947-70E740481C1C}">
+                          <a14:useLocalDpi xmlns:a14="http://schemas.microsoft.com/office/drawing/2010/main" val="0"/>
+                        </a:ext>
+                      </a:extLst>
+                    </a:blip>
+                    <a:stretch>
+                      <a:fillRect/>
+                    </a:stretch>
+                  </pic:blipFill>
+                  <pic:spPr>
+                    <a:xfrm>
+                      <a:off x="0" y="0"/>
+                      <a:ext cx="5612130" cy="2682875"/>
+                    </a:xfrm>
+                    <a:prstGeom prst="rect">
+                      <a:avLst/>
+                    </a:prstGeom>
+                  </pic:spPr>
+                </pic:pic>
+              </a:graphicData>
+            </a:graphic>
+          </wp:inline>
+        </w:drawing>
+      </w:r>
+      <w:bookmarkStart w:id="27" w:name="_GoBack"/>
+      <w:r>
+        <w:rPr>
+          <w:b/>
+          <w:noProof/>
+          <w:lang w:val="es-NI" w:eastAsia="es-NI"/>
+        </w:rPr>
+        <w:drawing>
+          <wp:inline distT="0" distB="0" distL="0" distR="0">
+            <wp:extent cx="5612130" cy="2729230"/>
+            <wp:effectExtent l="0" t="0" r="7620" b="0"/>
+            <wp:docPr id="29" name="Imagen 29"/>
+            <wp:cNvGraphicFramePr>
+              <a:graphicFrameLocks xmlns:a="http://schemas.openxmlformats.org/drawingml/2006/main" noChangeAspect="1"/>
+            </wp:cNvGraphicFramePr>
+            <a:graphic xmlns:a="http://schemas.openxmlformats.org/drawingml/2006/main">
+              <a:graphicData uri="http://schemas.openxmlformats.org/drawingml/2006/picture">
+                <pic:pic xmlns:pic="http://schemas.openxmlformats.org/drawingml/2006/picture">
+                  <pic:nvPicPr>
+                    <pic:cNvPr id="29" name="Captura de pantalla 2025-06-11 150704.png"/>
+                    <pic:cNvPicPr/>
+                  </pic:nvPicPr>
+                  <pic:blipFill>
+                    <a:blip r:embed="rId30">
+                      <a:extLst>
+                        <a:ext uri="{28A0092B-C50C-407E-A947-70E740481C1C}">
+                          <a14:useLocalDpi xmlns:a14="http://schemas.microsoft.com/office/drawing/2010/main" val="0"/>
+                        </a:ext>
+                      </a:extLst>
+                    </a:blip>
+                    <a:stretch>
+                      <a:fillRect/>
+                    </a:stretch>
+                  </pic:blipFill>
+                  <pic:spPr>
+                    <a:xfrm>
+                      <a:off x="0" y="0"/>
+                      <a:ext cx="5612130" cy="2729230"/>
+                    </a:xfrm>
+                    <a:prstGeom prst="rect">
+                      <a:avLst/>
+                    </a:prstGeom>
+                  </pic:spPr>
+                </pic:pic>
+              </a:graphicData>
+            </a:graphic>
+          </wp:inline>
+        </w:drawing>
+      </w:r>
+      <w:bookmarkEnd w:id="27"/>
     </w:p>
     <w:sectPr>
       <w:pgSz w:w="12240" w:h="15840"/>
@@ -10119,7 +11369,7 @@
 </file>
 
 <file path=customXml/itemProps1.xml><?xml version="1.0" encoding="utf-8"?>
-<ds:datastoreItem xmlns:ds="http://schemas.openxmlformats.org/officeDocument/2006/customXml" ds:itemID="{45463C86-05DA-4FE0-B32A-C2314E7FF387}">
+<ds:datastoreItem xmlns:ds="http://schemas.openxmlformats.org/officeDocument/2006/customXml" ds:itemID="{C2C380D4-A374-4E1C-9DC4-92F8CD910FBF}">
   <ds:schemaRefs>
     <ds:schemaRef ds:uri="http://schemas.openxmlformats.org/officeDocument/2006/bibliography"/>
   </ds:schemaRefs>

</xml_diff>